<commit_message>
doing cd grammmar qs
</commit_message>
<xml_diff>
--- a/Best Questions/CD.docx
+++ b/Best Questions/CD.docx
@@ -3,14 +3,27 @@
 <w:document xmlns:wpc="http://schemas.microsoft.com/office/word/2010/wordprocessingCanvas" xmlns:cx="http://schemas.microsoft.com/office/drawing/2014/chartex" xmlns:cx1="http://schemas.microsoft.com/office/drawing/2015/9/8/chartex" xmlns:cx2="http://schemas.microsoft.com/office/drawing/2015/10/21/chartex" xmlns:cx3="http://schemas.microsoft.com/office/drawing/2016/5/9/chartex" xmlns:cx4="http://schemas.microsoft.com/office/drawing/2016/5/10/chartex" xmlns:cx5="http://schemas.microsoft.com/office/drawing/2016/5/11/chartex" xmlns:cx6="http://schemas.microsoft.com/office/drawing/2016/5/12/chartex" xmlns:cx7="http://schemas.microsoft.com/office/drawing/2016/5/13/chartex" xmlns:cx8="http://schemas.microsoft.com/office/drawing/2016/5/14/chartex" xmlns:mc="http://schemas.openxmlformats.org/markup-compatibility/2006" xmlns:aink="http://schemas.microsoft.com/office/drawing/2016/ink" xmlns:am3d="http://schemas.microsoft.com/office/drawing/2017/model3d" xmlns:o="urn:schemas-microsoft-com:office:office" xmlns:oel="http://schemas.microsoft.com/office/2019/extlst" xmlns:r="http://schemas.openxmlformats.org/officeDocument/2006/relationships" xmlns:m="http://schemas.openxmlformats.org/officeDocument/2006/math" xmlns:v="urn:schemas-microsoft-com:vml" xmlns:wp14="http://schemas.microsoft.com/office/word/2010/wordprocessingDrawing" xmlns:wp="http://schemas.openxmlformats.org/drawingml/2006/wordprocessingDrawing" xmlns:w10="urn:schemas-microsoft-com:office:word" xmlns:w="http://schemas.openxmlformats.org/wordprocessingml/2006/main" xmlns:w14="http://schemas.microsoft.com/office/word/2010/wordml" xmlns:w15="http://schemas.microsoft.com/office/word/2012/wordml" xmlns:w16cex="http://schemas.microsoft.com/office/word/2018/wordml/cex" xmlns:w16cid="http://schemas.microsoft.com/office/word/2016/wordml/cid" xmlns:w16="http://schemas.microsoft.com/office/word/2018/wordml" xmlns:w16sdtdh="http://schemas.microsoft.com/office/word/2020/wordml/sdtdatahash" xmlns:w16se="http://schemas.microsoft.com/office/word/2015/wordml/symex" xmlns:wpg="http://schemas.microsoft.com/office/word/2010/wordprocessingGroup" xmlns:wpi="http://schemas.microsoft.com/office/word/2010/wordprocessingInk" xmlns:wne="http://schemas.microsoft.com/office/word/2006/wordml" xmlns:wps="http://schemas.microsoft.com/office/word/2010/wordprocessingShape" mc:Ignorable="w14 w15 w16se w16cid w16 w16cex w16sdtdh wp14">
   <w:body>
     <w:p>
-      <w:hyperlink r:id="rId4" w:history="1">
-        <w:r>
-          <w:rPr>
-            <w:rStyle w:val="Hyperlink"/>
-          </w:rPr>
-          <w:t>compiler construction - Lexical and Semantic Errors in C - Stack Overflow</w:t>
-        </w:r>
-      </w:hyperlink>
+      <w:r>
+        <w:fldChar w:fldCharType="begin"/>
+      </w:r>
+      <w:r>
+        <w:instrText>HYPERLINK "https://stackoverflow.com/questions/15570553/lexical-and-semantic-errors-in-c"</w:instrText>
+      </w:r>
+      <w:r>
+        <w:fldChar w:fldCharType="separate"/>
+      </w:r>
+      <w:r>
+        <w:rPr>
+          <w:rStyle w:val="Hyperlink"/>
+        </w:rPr>
+        <w:t>compiler construction - Lexical and Semantic Errors in C - Stack Overflow</w:t>
+      </w:r>
+      <w:r>
+        <w:rPr>
+          <w:rStyle w:val="Hyperlink"/>
+        </w:rPr>
+        <w:fldChar w:fldCharType="end"/>
+      </w:r>
     </w:p>
     <w:p>
       <w:r>
@@ -34,6 +47,149 @@
         <w:br/>
       </w:r>
     </w:p>
+    <w:p>
+      <w:r>
+        <w:t xml:space="preserve">MUST </w:t>
+      </w:r>
+      <w:proofErr w:type="spellStart"/>
+      <w:r>
+        <w:t>MUST</w:t>
+      </w:r>
+      <w:proofErr w:type="spellEnd"/>
+      <w:r>
+        <w:t xml:space="preserve"> READ ABOUT AMBIGUITY, DCFL, Inherent ambiguity, LR(k): </w:t>
+      </w:r>
+      <w:hyperlink r:id="rId4" w:history="1">
+        <w:r>
+          <w:rPr>
+            <w:rStyle w:val="Hyperlink"/>
+          </w:rPr>
+          <w:t>Compiler Design: CAN Inherently ambiguous languages HAVE DETERMINISTIC CONTEXT FREE GRAMMARS? (gateoverflow.in)</w:t>
+        </w:r>
+      </w:hyperlink>
+      <w:r>
+        <w:t xml:space="preserve"> and this comment too: </w:t>
+      </w:r>
+      <w:hyperlink r:id="rId5" w:history="1">
+        <w:r>
+          <w:rPr>
+            <w:rStyle w:val="Hyperlink"/>
+          </w:rPr>
+          <w:t>https://gateoverflow.in/54718/inherently-ambiguous-languages-deterministic-context-grammars?show=175871#c175871</w:t>
+        </w:r>
+      </w:hyperlink>
+    </w:p>
+    <w:p>
+      <w:r>
+        <w:drawing>
+          <wp:inline distT="0" distB="0" distL="0" distR="0" wp14:anchorId="3BCA1C72" wp14:editId="627BD000">
+            <wp:extent cx="5731510" cy="1403985"/>
+            <wp:effectExtent l="0" t="0" r="2540" b="5715"/>
+            <wp:docPr id="1" name="Picture 1"/>
+            <wp:cNvGraphicFramePr>
+              <a:graphicFrameLocks xmlns:a="http://schemas.openxmlformats.org/drawingml/2006/main" noChangeAspect="1"/>
+            </wp:cNvGraphicFramePr>
+            <a:graphic xmlns:a="http://schemas.openxmlformats.org/drawingml/2006/main">
+              <a:graphicData uri="http://schemas.openxmlformats.org/drawingml/2006/picture">
+                <pic:pic xmlns:pic="http://schemas.openxmlformats.org/drawingml/2006/picture">
+                  <pic:nvPicPr>
+                    <pic:cNvPr id="1" name=""/>
+                    <pic:cNvPicPr/>
+                  </pic:nvPicPr>
+                  <pic:blipFill>
+                    <a:blip r:embed="rId6"/>
+                    <a:stretch>
+                      <a:fillRect/>
+                    </a:stretch>
+                  </pic:blipFill>
+                  <pic:spPr>
+                    <a:xfrm>
+                      <a:off x="0" y="0"/>
+                      <a:ext cx="5731510" cy="1403985"/>
+                    </a:xfrm>
+                    <a:prstGeom prst="rect">
+                      <a:avLst/>
+                    </a:prstGeom>
+                  </pic:spPr>
+                </pic:pic>
+              </a:graphicData>
+            </a:graphic>
+          </wp:inline>
+        </w:drawing>
+      </w:r>
+    </w:p>
+    <w:p>
+      <w:r>
+        <w:drawing>
+          <wp:inline distT="0" distB="0" distL="0" distR="0" wp14:anchorId="7163780F" wp14:editId="55FC8106">
+            <wp:extent cx="5731510" cy="755650"/>
+            <wp:effectExtent l="0" t="0" r="2540" b="6350"/>
+            <wp:docPr id="2" name="Picture 2"/>
+            <wp:cNvGraphicFramePr>
+              <a:graphicFrameLocks xmlns:a="http://schemas.openxmlformats.org/drawingml/2006/main" noChangeAspect="1"/>
+            </wp:cNvGraphicFramePr>
+            <a:graphic xmlns:a="http://schemas.openxmlformats.org/drawingml/2006/main">
+              <a:graphicData uri="http://schemas.openxmlformats.org/drawingml/2006/picture">
+                <pic:pic xmlns:pic="http://schemas.openxmlformats.org/drawingml/2006/picture">
+                  <pic:nvPicPr>
+                    <pic:cNvPr id="1" name=""/>
+                    <pic:cNvPicPr/>
+                  </pic:nvPicPr>
+                  <pic:blipFill>
+                    <a:blip r:embed="rId7"/>
+                    <a:stretch>
+                      <a:fillRect/>
+                    </a:stretch>
+                  </pic:blipFill>
+                  <pic:spPr>
+                    <a:xfrm>
+                      <a:off x="0" y="0"/>
+                      <a:ext cx="5731510" cy="755650"/>
+                    </a:xfrm>
+                    <a:prstGeom prst="rect">
+                      <a:avLst/>
+                    </a:prstGeom>
+                  </pic:spPr>
+                </pic:pic>
+              </a:graphicData>
+            </a:graphic>
+          </wp:inline>
+        </w:drawing>
+      </w:r>
+    </w:p>
+    <w:p/>
+    <w:p>
+      <w:pPr>
+        <w:rPr>
+          <w:rFonts w:ascii="Roboto" w:hAnsi="Roboto"/>
+          <w:color w:val="040304"/>
+          <w:sz w:val="23"/>
+          <w:szCs w:val="23"/>
+          <w:shd w:val="clear" w:color="auto" w:fill="FFFFFF"/>
+        </w:rPr>
+      </w:pPr>
+      <w:r>
+        <w:rPr>
+          <w:rFonts w:ascii="Roboto" w:hAnsi="Roboto"/>
+          <w:color w:val="040304"/>
+          <w:sz w:val="23"/>
+          <w:szCs w:val="23"/>
+          <w:shd w:val="clear" w:color="auto" w:fill="FFFFFF"/>
+        </w:rPr>
+        <w:t>If a language is inherently ambiguous it can have no unambiguous grammar possible. Now, no DCFL is inherently ambiguous - any DCFL must have some unambiguous grammar.</w:t>
+      </w:r>
+    </w:p>
+    <w:p>
+      <w:hyperlink r:id="rId8" w:anchor="c392594" w:history="1">
+        <w:r>
+          <w:rPr>
+            <w:rStyle w:val="Hyperlink"/>
+          </w:rPr>
+          <w:t>Compiler Design: GO Classes Test Series 2023 | Mock GATE | Test 2 | Question: 54 (gateoverflow.in)</w:t>
+        </w:r>
+      </w:hyperlink>
+    </w:p>
+    <w:p/>
     <w:sectPr>
       <w:pgSz w:w="11906" w:h="16838"/>
       <w:pgMar w:top="1440" w:right="1440" w:bottom="1440" w:left="1440" w:header="708" w:footer="708" w:gutter="0"/>
@@ -474,12 +630,23 @@
     <w:name w:val="Hyperlink"/>
     <w:basedOn w:val="DefaultParagraphFont"/>
     <w:uiPriority w:val="99"/>
-    <w:semiHidden/>
     <w:unhideWhenUsed/>
     <w:rsid w:val="00907674"/>
     <w:rPr>
       <w:color w:val="0000FF"/>
       <w:u w:val="single"/>
+    </w:rPr>
+  </w:style>
+  <w:style w:type="character" w:styleId="UnresolvedMention">
+    <w:name w:val="Unresolved Mention"/>
+    <w:basedOn w:val="DefaultParagraphFont"/>
+    <w:uiPriority w:val="99"/>
+    <w:semiHidden/>
+    <w:unhideWhenUsed/>
+    <w:rsid w:val="00D913A4"/>
+    <w:rPr>
+      <w:color w:val="605E5C"/>
+      <w:shd w:val="clear" w:color="auto" w:fill="E1DFDD"/>
     </w:rPr>
   </w:style>
 </w:styles>

</xml_diff>

<commit_message>
Completed CD Grammar pyqs
</commit_message>
<xml_diff>
--- a/Best Questions/CD.docx
+++ b/Best Questions/CD.docx
@@ -70,7 +70,7 @@
       <w:r>
         <w:t xml:space="preserve"> and this comment too: </w:t>
       </w:r>
-      <w:hyperlink r:id="rId5" w:history="1">
+      <w:hyperlink r:id="rId5" w:anchor="c175871" w:history="1">
         <w:r>
           <w:rPr>
             <w:rStyle w:val="Hyperlink"/>
@@ -81,6 +81,9 @@
     </w:p>
     <w:p>
       <w:r>
+        <w:rPr>
+          <w:noProof/>
+        </w:rPr>
         <w:drawing>
           <wp:inline distT="0" distB="0" distL="0" distR="0" wp14:anchorId="3BCA1C72" wp14:editId="627BD000">
             <wp:extent cx="5731510" cy="1403985"/>
@@ -120,6 +123,9 @@
     </w:p>
     <w:p>
       <w:r>
+        <w:rPr>
+          <w:noProof/>
+        </w:rPr>
         <w:drawing>
           <wp:inline distT="0" distB="0" distL="0" distR="0" wp14:anchorId="7163780F" wp14:editId="55FC8106">
             <wp:extent cx="5731510" cy="755650"/>
@@ -188,6 +194,172 @@
           <w:t>Compiler Design: GO Classes Test Series 2023 | Mock GATE | Test 2 | Question: 54 (gateoverflow.in)</w:t>
         </w:r>
       </w:hyperlink>
+    </w:p>
+    <w:p/>
+    <w:p>
+      <w:r>
+        <w:rPr>
+          <w:highlight w:val="yellow"/>
+        </w:rPr>
+        <w:t>Quickly revise my weak topic:</w:t>
+      </w:r>
+      <w:r>
+        <w:t xml:space="preserve"> </w:t>
+      </w:r>
+      <w:hyperlink r:id="rId9" w:history="1">
+        <w:r>
+          <w:rPr>
+            <w:rStyle w:val="Hyperlink"/>
+          </w:rPr>
+          <w:t xml:space="preserve">Chomsky Hierarchy in Theory of Computation - </w:t>
+        </w:r>
+        <w:proofErr w:type="spellStart"/>
+        <w:r>
+          <w:rPr>
+            <w:rStyle w:val="Hyperlink"/>
+          </w:rPr>
+          <w:t>GeeksforGeeks</w:t>
+        </w:r>
+        <w:proofErr w:type="spellEnd"/>
+      </w:hyperlink>
+      <w:r>
+        <w:t xml:space="preserve"> [all type grammar rules]</w:t>
+      </w:r>
+    </w:p>
+    <w:p>
+      <w:r>
+        <w:lastRenderedPageBreak/>
+        <w:drawing>
+          <wp:inline distT="0" distB="0" distL="0" distR="0" wp14:anchorId="498657A8" wp14:editId="6DF3B979">
+            <wp:extent cx="5731510" cy="3295650"/>
+            <wp:effectExtent l="0" t="0" r="2540" b="0"/>
+            <wp:docPr id="3" name="Picture 3"/>
+            <wp:cNvGraphicFramePr>
+              <a:graphicFrameLocks xmlns:a="http://schemas.openxmlformats.org/drawingml/2006/main" noChangeAspect="1"/>
+            </wp:cNvGraphicFramePr>
+            <a:graphic xmlns:a="http://schemas.openxmlformats.org/drawingml/2006/main">
+              <a:graphicData uri="http://schemas.openxmlformats.org/drawingml/2006/picture">
+                <pic:pic xmlns:pic="http://schemas.openxmlformats.org/drawingml/2006/picture">
+                  <pic:nvPicPr>
+                    <pic:cNvPr id="1" name=""/>
+                    <pic:cNvPicPr/>
+                  </pic:nvPicPr>
+                  <pic:blipFill>
+                    <a:blip r:embed="rId10"/>
+                    <a:stretch>
+                      <a:fillRect/>
+                    </a:stretch>
+                  </pic:blipFill>
+                  <pic:spPr>
+                    <a:xfrm>
+                      <a:off x="0" y="0"/>
+                      <a:ext cx="5731510" cy="3295650"/>
+                    </a:xfrm>
+                    <a:prstGeom prst="rect">
+                      <a:avLst/>
+                    </a:prstGeom>
+                  </pic:spPr>
+                </pic:pic>
+              </a:graphicData>
+            </a:graphic>
+          </wp:inline>
+        </w:drawing>
+      </w:r>
+    </w:p>
+    <w:p>
+      <w:r>
+        <w:t>predictive parse table</w:t>
+      </w:r>
+      <w:r>
+        <w:t xml:space="preserve"> = </w:t>
+      </w:r>
+      <w:proofErr w:type="gramStart"/>
+      <w:r>
+        <w:t>LL(</w:t>
+      </w:r>
+      <w:proofErr w:type="gramEnd"/>
+      <w:r>
+        <w:t>1) table</w:t>
+      </w:r>
+    </w:p>
+    <w:p>
+      <w:r>
+        <w:drawing>
+          <wp:inline distT="0" distB="0" distL="0" distR="0" wp14:anchorId="4E56C3F1" wp14:editId="7C6F52E3">
+            <wp:extent cx="5731510" cy="1202055"/>
+            <wp:effectExtent l="0" t="0" r="2540" b="0"/>
+            <wp:docPr id="4" name="Picture 4"/>
+            <wp:cNvGraphicFramePr>
+              <a:graphicFrameLocks xmlns:a="http://schemas.openxmlformats.org/drawingml/2006/main" noChangeAspect="1"/>
+            </wp:cNvGraphicFramePr>
+            <a:graphic xmlns:a="http://schemas.openxmlformats.org/drawingml/2006/main">
+              <a:graphicData uri="http://schemas.openxmlformats.org/drawingml/2006/picture">
+                <pic:pic xmlns:pic="http://schemas.openxmlformats.org/drawingml/2006/picture">
+                  <pic:nvPicPr>
+                    <pic:cNvPr id="1" name=""/>
+                    <pic:cNvPicPr/>
+                  </pic:nvPicPr>
+                  <pic:blipFill>
+                    <a:blip r:embed="rId11"/>
+                    <a:stretch>
+                      <a:fillRect/>
+                    </a:stretch>
+                  </pic:blipFill>
+                  <pic:spPr>
+                    <a:xfrm>
+                      <a:off x="0" y="0"/>
+                      <a:ext cx="5731510" cy="1202055"/>
+                    </a:xfrm>
+                    <a:prstGeom prst="rect">
+                      <a:avLst/>
+                    </a:prstGeom>
+                  </pic:spPr>
+                </pic:pic>
+              </a:graphicData>
+            </a:graphic>
+          </wp:inline>
+        </w:drawing>
+      </w:r>
+    </w:p>
+    <w:p>
+      <w:r>
+        <w:lastRenderedPageBreak/>
+        <w:drawing>
+          <wp:inline distT="0" distB="0" distL="0" distR="0" wp14:anchorId="5E9C32DA" wp14:editId="3F4143F0">
+            <wp:extent cx="5731510" cy="4862195"/>
+            <wp:effectExtent l="0" t="0" r="2540" b="0"/>
+            <wp:docPr id="5" name="Picture 5"/>
+            <wp:cNvGraphicFramePr>
+              <a:graphicFrameLocks xmlns:a="http://schemas.openxmlformats.org/drawingml/2006/main" noChangeAspect="1"/>
+            </wp:cNvGraphicFramePr>
+            <a:graphic xmlns:a="http://schemas.openxmlformats.org/drawingml/2006/main">
+              <a:graphicData uri="http://schemas.openxmlformats.org/drawingml/2006/picture">
+                <pic:pic xmlns:pic="http://schemas.openxmlformats.org/drawingml/2006/picture">
+                  <pic:nvPicPr>
+                    <pic:cNvPr id="1" name=""/>
+                    <pic:cNvPicPr/>
+                  </pic:nvPicPr>
+                  <pic:blipFill>
+                    <a:blip r:embed="rId12"/>
+                    <a:stretch>
+                      <a:fillRect/>
+                    </a:stretch>
+                  </pic:blipFill>
+                  <pic:spPr>
+                    <a:xfrm>
+                      <a:off x="0" y="0"/>
+                      <a:ext cx="5731510" cy="4862195"/>
+                    </a:xfrm>
+                    <a:prstGeom prst="rect">
+                      <a:avLst/>
+                    </a:prstGeom>
+                  </pic:spPr>
+                </pic:pic>
+              </a:graphicData>
+            </a:graphic>
+          </wp:inline>
+        </w:drawing>
+      </w:r>
     </w:p>
     <w:p/>
     <w:sectPr>

</xml_diff>

<commit_message>
Completed PArameter passing pyqs
</commit_message>
<xml_diff>
--- a/Best Questions/CD.docx
+++ b/Best Questions/CD.docx
@@ -228,6 +228,9 @@
     </w:p>
     <w:p>
       <w:r>
+        <w:rPr>
+          <w:noProof/>
+        </w:rPr>
         <w:lastRenderedPageBreak/>
         <w:drawing>
           <wp:inline distT="0" distB="0" distL="0" distR="0" wp14:anchorId="498657A8" wp14:editId="6DF3B979">
@@ -268,10 +271,7 @@
     </w:p>
     <w:p>
       <w:r>
-        <w:t>predictive parse table</w:t>
-      </w:r>
-      <w:r>
-        <w:t xml:space="preserve"> = </w:t>
+        <w:t xml:space="preserve">predictive parse table = </w:t>
       </w:r>
       <w:proofErr w:type="gramStart"/>
       <w:r>
@@ -284,6 +284,10 @@
     </w:p>
     <w:p>
       <w:r>
+        <w:rPr>
+          <w:noProof/>
+        </w:rPr>
+        <w:lastRenderedPageBreak/>
         <w:drawing>
           <wp:inline distT="0" distB="0" distL="0" distR="0" wp14:anchorId="4E56C3F1" wp14:editId="7C6F52E3">
             <wp:extent cx="5731510" cy="1202055"/>
@@ -320,10 +324,10 @@
           </wp:inline>
         </w:drawing>
       </w:r>
-    </w:p>
-    <w:p>
-      <w:r>
-        <w:lastRenderedPageBreak/>
+      <w:r>
+        <w:rPr>
+          <w:noProof/>
+        </w:rPr>
         <w:drawing>
           <wp:inline distT="0" distB="0" distL="0" distR="0" wp14:anchorId="5E9C32DA" wp14:editId="3F4143F0">
             <wp:extent cx="5731510" cy="4862195"/>
@@ -359,6 +363,330 @@
             </a:graphic>
           </wp:inline>
         </w:drawing>
+      </w:r>
+    </w:p>
+    <w:p>
+      <w:pPr>
+        <w:pStyle w:val="NormalWeb"/>
+        <w:rPr>
+          <w:color w:val="000000"/>
+          <w:sz w:val="27"/>
+          <w:szCs w:val="27"/>
+        </w:rPr>
+      </w:pPr>
+      <w:bookmarkStart w:id="0" w:name="valueResult"/>
+      <w:r>
+        <w:rPr>
+          <w:color w:val="000000"/>
+          <w:sz w:val="27"/>
+          <w:szCs w:val="27"/>
+        </w:rPr>
+        <w:t xml:space="preserve">Value-result parameter passing was used in Fortran IV and in Ada. The idea is that, as for pass-by-value, the value (not the address) of the actual parameters </w:t>
+      </w:r>
+      <w:proofErr w:type="gramStart"/>
+      <w:r>
+        <w:rPr>
+          <w:color w:val="000000"/>
+          <w:sz w:val="27"/>
+          <w:szCs w:val="27"/>
+        </w:rPr>
+        <w:t>are</w:t>
+      </w:r>
+      <w:proofErr w:type="gramEnd"/>
+      <w:r>
+        <w:rPr>
+          <w:color w:val="000000"/>
+          <w:sz w:val="27"/>
+          <w:szCs w:val="27"/>
+        </w:rPr>
+        <w:t xml:space="preserve"> copied into the called method's AR. However, when the called method ends, the final values of the parameters are copied back into the arguments. Value-result is equivalent to call-by-reference </w:t>
+      </w:r>
+      <w:r>
+        <w:rPr>
+          <w:rStyle w:val="Emphasis"/>
+          <w:b/>
+          <w:bCs/>
+          <w:color w:val="000000"/>
+          <w:sz w:val="27"/>
+          <w:szCs w:val="27"/>
+        </w:rPr>
+        <w:t>except</w:t>
+      </w:r>
+      <w:r>
+        <w:rPr>
+          <w:color w:val="000000"/>
+          <w:sz w:val="27"/>
+          <w:szCs w:val="27"/>
+        </w:rPr>
+        <w:t> when there is aliasing (note: "equivalent" means the program will produce the same results, not that the same code will be generated).</w:t>
+      </w:r>
+    </w:p>
+    <w:bookmarkEnd w:id="0"/>
+    <w:p/>
+    <w:p>
+      <w:pPr>
+        <w:rPr>
+          <w:rStyle w:val="Hyperlink"/>
+        </w:rPr>
+      </w:pPr>
+      <w:hyperlink r:id="rId13" w:history="1">
+        <w:r>
+          <w:rPr>
+            <w:rStyle w:val="Hyperlink"/>
+          </w:rPr>
+          <w:t>Compiler Design: GATE CSE 1988 | Question: 8i (gateoverflow.in)</w:t>
+        </w:r>
+      </w:hyperlink>
+      <w:r>
+        <w:rPr>
+          <w:rStyle w:val="Hyperlink"/>
+        </w:rPr>
+        <w:t xml:space="preserve"> [</w:t>
+      </w:r>
+      <w:r>
+        <w:rPr>
+          <w:rStyle w:val="Hyperlink"/>
+          <w:highlight w:val="yellow"/>
+        </w:rPr>
+        <w:t>About call by value result/copy restore]</w:t>
+      </w:r>
+    </w:p>
+    <w:p>
+      <w:pPr>
+        <w:rPr>
+          <w:rFonts w:ascii="Roboto" w:hAnsi="Roboto"/>
+          <w:color w:val="040304"/>
+          <w:sz w:val="23"/>
+          <w:szCs w:val="23"/>
+          <w:shd w:val="clear" w:color="auto" w:fill="FFFFFF"/>
+        </w:rPr>
+      </w:pPr>
+      <w:r>
+        <w:rPr>
+          <w:rFonts w:ascii="Roboto" w:hAnsi="Roboto"/>
+          <w:color w:val="040304"/>
+          <w:sz w:val="23"/>
+          <w:szCs w:val="23"/>
+          <w:shd w:val="clear" w:color="auto" w:fill="FFFFFF"/>
+        </w:rPr>
+        <w:lastRenderedPageBreak/>
+        <w:t>For call by reference, when an expression is passed, a temporary variable is created and passed to the function</w:t>
+      </w:r>
+    </w:p>
+    <w:p>
+      <w:pPr>
+        <w:rPr>
+          <w:rFonts w:ascii="Roboto" w:hAnsi="Roboto"/>
+          <w:color w:val="040304"/>
+          <w:sz w:val="23"/>
+          <w:szCs w:val="23"/>
+          <w:shd w:val="clear" w:color="auto" w:fill="FFFFFF"/>
+        </w:rPr>
+      </w:pPr>
+      <w:r>
+        <w:rPr>
+          <w:rFonts w:ascii="Roboto" w:hAnsi="Roboto"/>
+          <w:color w:val="040304"/>
+          <w:sz w:val="23"/>
+          <w:szCs w:val="23"/>
+          <w:shd w:val="clear" w:color="auto" w:fill="FFFFFF"/>
+        </w:rPr>
+        <w:t xml:space="preserve">Whereas, in call by name, when an expression is passed, the expression is copied and used </w:t>
+      </w:r>
+      <w:proofErr w:type="spellStart"/>
+      <w:r>
+        <w:rPr>
+          <w:rFonts w:ascii="Roboto" w:hAnsi="Roboto"/>
+          <w:color w:val="040304"/>
+          <w:sz w:val="23"/>
+          <w:szCs w:val="23"/>
+          <w:shd w:val="clear" w:color="auto" w:fill="FFFFFF"/>
+        </w:rPr>
+        <w:t>every where</w:t>
+      </w:r>
+      <w:proofErr w:type="spellEnd"/>
+      <w:r>
+        <w:rPr>
+          <w:rFonts w:ascii="Roboto" w:hAnsi="Roboto"/>
+          <w:color w:val="040304"/>
+          <w:sz w:val="23"/>
+          <w:szCs w:val="23"/>
+          <w:shd w:val="clear" w:color="auto" w:fill="FFFFFF"/>
+        </w:rPr>
+        <w:t>.</w:t>
+      </w:r>
+    </w:p>
+    <w:p>
+      <w:r>
+        <w:drawing>
+          <wp:inline distT="0" distB="0" distL="0" distR="0" wp14:anchorId="1F5E5350" wp14:editId="1A47CC0B">
+            <wp:extent cx="5731510" cy="2056130"/>
+            <wp:effectExtent l="0" t="0" r="2540" b="1270"/>
+            <wp:docPr id="6" name="Picture 6"/>
+            <wp:cNvGraphicFramePr>
+              <a:graphicFrameLocks xmlns:a="http://schemas.openxmlformats.org/drawingml/2006/main" noChangeAspect="1"/>
+            </wp:cNvGraphicFramePr>
+            <a:graphic xmlns:a="http://schemas.openxmlformats.org/drawingml/2006/main">
+              <a:graphicData uri="http://schemas.openxmlformats.org/drawingml/2006/picture">
+                <pic:pic xmlns:pic="http://schemas.openxmlformats.org/drawingml/2006/picture">
+                  <pic:nvPicPr>
+                    <pic:cNvPr id="1" name=""/>
+                    <pic:cNvPicPr/>
+                  </pic:nvPicPr>
+                  <pic:blipFill>
+                    <a:blip r:embed="rId14"/>
+                    <a:stretch>
+                      <a:fillRect/>
+                    </a:stretch>
+                  </pic:blipFill>
+                  <pic:spPr>
+                    <a:xfrm>
+                      <a:off x="0" y="0"/>
+                      <a:ext cx="5731510" cy="2056130"/>
+                    </a:xfrm>
+                    <a:prstGeom prst="rect">
+                      <a:avLst/>
+                    </a:prstGeom>
+                  </pic:spPr>
+                </pic:pic>
+              </a:graphicData>
+            </a:graphic>
+          </wp:inline>
+        </w:drawing>
+      </w:r>
+    </w:p>
+    <w:p/>
+    <w:p>
+      <w:hyperlink r:id="rId15" w:history="1">
+        <w:r>
+          <w:rPr>
+            <w:rStyle w:val="Hyperlink"/>
+          </w:rPr>
+          <w:t>https://gateoverflow.in/94371/gate-cse-1988-question-8i?show=392681#c392681</w:t>
+        </w:r>
+      </w:hyperlink>
+    </w:p>
+    <w:p/>
+    <w:p>
+      <w:r>
+        <w:rPr>
+          <w:noProof/>
+        </w:rPr>
+        <w:drawing>
+          <wp:inline distT="0" distB="0" distL="0" distR="0" wp14:anchorId="26760E8B" wp14:editId="2A2C8B0C">
+            <wp:extent cx="3015559" cy="1849543"/>
+            <wp:effectExtent l="0" t="0" r="0" b="0"/>
+            <wp:docPr id="7" name="Picture 7"/>
+            <wp:cNvGraphicFramePr>
+              <a:graphicFrameLocks xmlns:a="http://schemas.openxmlformats.org/drawingml/2006/main" noChangeAspect="1"/>
+            </wp:cNvGraphicFramePr>
+            <a:graphic xmlns:a="http://schemas.openxmlformats.org/drawingml/2006/main">
+              <a:graphicData uri="http://schemas.openxmlformats.org/drawingml/2006/picture">
+                <pic:pic xmlns:pic="http://schemas.openxmlformats.org/drawingml/2006/picture">
+                  <pic:nvPicPr>
+                    <pic:cNvPr id="0" name="Picture 1"/>
+                    <pic:cNvPicPr>
+                      <a:picLocks noChangeAspect="1" noChangeArrowheads="1"/>
+                    </pic:cNvPicPr>
+                  </pic:nvPicPr>
+                  <pic:blipFill>
+                    <a:blip r:embed="rId16">
+                      <a:extLst>
+                        <a:ext uri="{28A0092B-C50C-407E-A947-70E740481C1C}">
+                          <a14:useLocalDpi xmlns:a14="http://schemas.microsoft.com/office/drawing/2010/main" val="0"/>
+                        </a:ext>
+                      </a:extLst>
+                    </a:blip>
+                    <a:srcRect/>
+                    <a:stretch>
+                      <a:fillRect/>
+                    </a:stretch>
+                  </pic:blipFill>
+                  <pic:spPr bwMode="auto">
+                    <a:xfrm>
+                      <a:off x="0" y="0"/>
+                      <a:ext cx="3025975" cy="1855931"/>
+                    </a:xfrm>
+                    <a:prstGeom prst="rect">
+                      <a:avLst/>
+                    </a:prstGeom>
+                    <a:noFill/>
+                    <a:ln>
+                      <a:noFill/>
+                    </a:ln>
+                  </pic:spPr>
+                </pic:pic>
+              </a:graphicData>
+            </a:graphic>
+          </wp:inline>
+        </w:drawing>
+      </w:r>
+      <w:r>
+        <w:t>******* V. Imp</w:t>
+      </w:r>
+    </w:p>
+    <w:p>
+      <w:hyperlink r:id="rId17" w:history="1">
+        <w:r>
+          <w:rPr>
+            <w:rStyle w:val="Hyperlink"/>
+          </w:rPr>
+          <w:t>https://gateoverflow.in/2339/gate-cse-2010-question-38?show=392686#c392686</w:t>
+        </w:r>
+      </w:hyperlink>
+    </w:p>
+    <w:p>
+      <w:hyperlink r:id="rId18" w:history="1">
+        <w:r>
+          <w:rPr>
+            <w:rStyle w:val="Hyperlink"/>
+          </w:rPr>
+          <w:t>Compiler Design: GATE CSE 1991 | Question: 09a (gateoverflow.in)</w:t>
+        </w:r>
+      </w:hyperlink>
+    </w:p>
+    <w:p>
+      <w:hyperlink r:id="rId19" w:history="1">
+        <w:r>
+          <w:rPr>
+            <w:rStyle w:val="Hyperlink"/>
+          </w:rPr>
+          <w:t>programming languages - What is call-by-need? - Stack Overflow</w:t>
+        </w:r>
+      </w:hyperlink>
+      <w:r>
+        <w:t xml:space="preserve"> [imp]</w:t>
+      </w:r>
+    </w:p>
+    <w:p>
+      <w:hyperlink r:id="rId20" w:history="1">
+        <w:r>
+          <w:rPr>
+            <w:rStyle w:val="Hyperlink"/>
+          </w:rPr>
+          <w:t>Compiler Design: GATE CSE 1991 | Question: 09b (gateoverflow.in)</w:t>
+        </w:r>
+      </w:hyperlink>
+    </w:p>
+    <w:p>
+      <w:hyperlink r:id="rId21" w:history="1">
+        <w:r>
+          <w:rPr>
+            <w:rStyle w:val="Hyperlink"/>
+          </w:rPr>
+          <w:t>Compiler Design: GATE CSE 2003 | Question: 74 (gateoverflow.in)</w:t>
+        </w:r>
+      </w:hyperlink>
+      <w:r>
+        <w:t xml:space="preserve"> [God level </w:t>
+      </w:r>
+      <w:proofErr w:type="spellStart"/>
+      <w:r>
+        <w:t>ans</w:t>
+      </w:r>
+      <w:proofErr w:type="spellEnd"/>
+      <w:r>
+        <w:t xml:space="preserve"> by Deepak Sir]</w:t>
       </w:r>
     </w:p>
     <w:p/>
@@ -821,6 +1149,34 @@
       <w:shd w:val="clear" w:color="auto" w:fill="E1DFDD"/>
     </w:rPr>
   </w:style>
+  <w:style w:type="paragraph" w:styleId="NormalWeb">
+    <w:name w:val="Normal (Web)"/>
+    <w:basedOn w:val="Normal"/>
+    <w:uiPriority w:val="99"/>
+    <w:semiHidden/>
+    <w:unhideWhenUsed/>
+    <w:rsid w:val="007C6B0C"/>
+    <w:pPr>
+      <w:spacing w:before="100" w:beforeAutospacing="1" w:after="100" w:afterAutospacing="1" w:line="240" w:lineRule="auto"/>
+    </w:pPr>
+    <w:rPr>
+      <w:rFonts w:ascii="Times New Roman" w:eastAsia="Times New Roman" w:hAnsi="Times New Roman" w:cs="Times New Roman"/>
+      <w:sz w:val="24"/>
+      <w:szCs w:val="24"/>
+      <w:lang w:eastAsia="en-IN"/>
+    </w:rPr>
+  </w:style>
+  <w:style w:type="character" w:styleId="Emphasis">
+    <w:name w:val="Emphasis"/>
+    <w:basedOn w:val="DefaultParagraphFont"/>
+    <w:uiPriority w:val="20"/>
+    <w:qFormat/>
+    <w:rsid w:val="007C6B0C"/>
+    <w:rPr>
+      <w:i/>
+      <w:iCs/>
+    </w:rPr>
+  </w:style>
 </w:styles>
 </file>
 

</xml_diff>

<commit_message>
Parsing (46) pyqs done
</commit_message>
<xml_diff>
--- a/Best Questions/CD.docx
+++ b/Best Questions/CD.docx
@@ -271,15 +271,7 @@
     </w:p>
     <w:p>
       <w:r>
-        <w:t xml:space="preserve">predictive parse table = </w:t>
-      </w:r>
-      <w:proofErr w:type="gramStart"/>
-      <w:r>
-        <w:t>LL(</w:t>
-      </w:r>
-      <w:proofErr w:type="gramEnd"/>
-      <w:r>
-        <w:t>1) table</w:t>
+        <w:t>predictive parse table = LL(1) table</w:t>
       </w:r>
     </w:p>
     <w:p>
@@ -329,7 +321,7 @@
           <w:noProof/>
         </w:rPr>
         <w:drawing>
-          <wp:inline distT="0" distB="0" distL="0" distR="0" wp14:anchorId="5E9C32DA" wp14:editId="3F4143F0">
+          <wp:inline distT="0" distB="0" distL="0" distR="0" wp14:anchorId="5E9C32DA" wp14:editId="48A12B4B">
             <wp:extent cx="5731510" cy="4862195"/>
             <wp:effectExtent l="0" t="0" r="2540" b="0"/>
             <wp:docPr id="5" name="Picture 5"/>
@@ -381,25 +373,7 @@
           <w:sz w:val="27"/>
           <w:szCs w:val="27"/>
         </w:rPr>
-        <w:t xml:space="preserve">Value-result parameter passing was used in Fortran IV and in Ada. The idea is that, as for pass-by-value, the value (not the address) of the actual parameters </w:t>
-      </w:r>
-      <w:proofErr w:type="gramStart"/>
-      <w:r>
-        <w:rPr>
-          <w:color w:val="000000"/>
-          <w:sz w:val="27"/>
-          <w:szCs w:val="27"/>
-        </w:rPr>
-        <w:t>are</w:t>
-      </w:r>
-      <w:proofErr w:type="gramEnd"/>
-      <w:r>
-        <w:rPr>
-          <w:color w:val="000000"/>
-          <w:sz w:val="27"/>
-          <w:szCs w:val="27"/>
-        </w:rPr>
-        <w:t xml:space="preserve"> copied into the called method's AR. However, when the called method ends, the final values of the parameters are copied back into the arguments. Value-result is equivalent to call-by-reference </w:t>
+        <w:t>Value-result parameter passing was used in Fortran IV and in Ada. The idea is that, as for pass-by-value, the value (not the address) of the actual parameters are copied into the called method's AR. However, when the called method ends, the final values of the parameters are copied back into the arguments. Value-result is equivalent to call-by-reference </w:t>
       </w:r>
       <w:r>
         <w:rPr>
@@ -518,6 +492,9 @@
     </w:p>
     <w:p>
       <w:r>
+        <w:rPr>
+          <w:noProof/>
+        </w:rPr>
         <w:drawing>
           <wp:inline distT="0" distB="0" distL="0" distR="0" wp14:anchorId="1F5E5350" wp14:editId="1A47CC0B">
             <wp:extent cx="5731510" cy="2056130"/>
@@ -557,7 +534,7 @@
     </w:p>
     <w:p/>
     <w:p>
-      <w:hyperlink r:id="rId15" w:history="1">
+      <w:hyperlink r:id="rId15" w:anchor="c392681" w:history="1">
         <w:r>
           <w:rPr>
             <w:rStyle w:val="Hyperlink"/>
@@ -626,7 +603,7 @@
       </w:r>
     </w:p>
     <w:p>
-      <w:hyperlink r:id="rId17" w:history="1">
+      <w:hyperlink r:id="rId17" w:anchor="c392686" w:history="1">
         <w:r>
           <w:rPr>
             <w:rStyle w:val="Hyperlink"/>
@@ -689,6 +666,213 @@
         <w:t xml:space="preserve"> by Deepak Sir]</w:t>
       </w:r>
     </w:p>
+    <w:p>
+      <w:r>
+        <w:lastRenderedPageBreak/>
+        <w:drawing>
+          <wp:inline distT="0" distB="0" distL="0" distR="0" wp14:anchorId="324C4740" wp14:editId="648611B0">
+            <wp:extent cx="2700443" cy="1509388"/>
+            <wp:effectExtent l="0" t="0" r="5080" b="0"/>
+            <wp:docPr id="8" name="Picture 8"/>
+            <wp:cNvGraphicFramePr>
+              <a:graphicFrameLocks xmlns:a="http://schemas.openxmlformats.org/drawingml/2006/main" noChangeAspect="1"/>
+            </wp:cNvGraphicFramePr>
+            <a:graphic xmlns:a="http://schemas.openxmlformats.org/drawingml/2006/main">
+              <a:graphicData uri="http://schemas.openxmlformats.org/drawingml/2006/picture">
+                <pic:pic xmlns:pic="http://schemas.openxmlformats.org/drawingml/2006/picture">
+                  <pic:nvPicPr>
+                    <pic:cNvPr id="1" name=""/>
+                    <pic:cNvPicPr/>
+                  </pic:nvPicPr>
+                  <pic:blipFill>
+                    <a:blip r:embed="rId22"/>
+                    <a:stretch>
+                      <a:fillRect/>
+                    </a:stretch>
+                  </pic:blipFill>
+                  <pic:spPr>
+                    <a:xfrm>
+                      <a:off x="0" y="0"/>
+                      <a:ext cx="2709424" cy="1514408"/>
+                    </a:xfrm>
+                    <a:prstGeom prst="rect">
+                      <a:avLst/>
+                    </a:prstGeom>
+                  </pic:spPr>
+                </pic:pic>
+              </a:graphicData>
+            </a:graphic>
+          </wp:inline>
+        </w:drawing>
+      </w:r>
+    </w:p>
+    <w:p>
+      <w:r>
+        <w:drawing>
+          <wp:inline distT="0" distB="0" distL="0" distR="0" wp14:anchorId="6C1A86FD" wp14:editId="0C684930">
+            <wp:extent cx="5731510" cy="2296795"/>
+            <wp:effectExtent l="0" t="0" r="2540" b="8255"/>
+            <wp:docPr id="9" name="Picture 9"/>
+            <wp:cNvGraphicFramePr>
+              <a:graphicFrameLocks xmlns:a="http://schemas.openxmlformats.org/drawingml/2006/main" noChangeAspect="1"/>
+            </wp:cNvGraphicFramePr>
+            <a:graphic xmlns:a="http://schemas.openxmlformats.org/drawingml/2006/main">
+              <a:graphicData uri="http://schemas.openxmlformats.org/drawingml/2006/picture">
+                <pic:pic xmlns:pic="http://schemas.openxmlformats.org/drawingml/2006/picture">
+                  <pic:nvPicPr>
+                    <pic:cNvPr id="1" name=""/>
+                    <pic:cNvPicPr/>
+                  </pic:nvPicPr>
+                  <pic:blipFill>
+                    <a:blip r:embed="rId23"/>
+                    <a:stretch>
+                      <a:fillRect/>
+                    </a:stretch>
+                  </pic:blipFill>
+                  <pic:spPr>
+                    <a:xfrm>
+                      <a:off x="0" y="0"/>
+                      <a:ext cx="5731510" cy="2296795"/>
+                    </a:xfrm>
+                    <a:prstGeom prst="rect">
+                      <a:avLst/>
+                    </a:prstGeom>
+                  </pic:spPr>
+                </pic:pic>
+              </a:graphicData>
+            </a:graphic>
+          </wp:inline>
+        </w:drawing>
+      </w:r>
+    </w:p>
+    <w:p/>
+    <w:p>
+      <w:r>
+        <w:drawing>
+          <wp:inline distT="0" distB="0" distL="0" distR="0" wp14:anchorId="47F14773" wp14:editId="0069C185">
+            <wp:extent cx="3100290" cy="2933700"/>
+            <wp:effectExtent l="0" t="0" r="5080" b="0"/>
+            <wp:docPr id="10" name="Picture 10"/>
+            <wp:cNvGraphicFramePr>
+              <a:graphicFrameLocks xmlns:a="http://schemas.openxmlformats.org/drawingml/2006/main" noChangeAspect="1"/>
+            </wp:cNvGraphicFramePr>
+            <a:graphic xmlns:a="http://schemas.openxmlformats.org/drawingml/2006/main">
+              <a:graphicData uri="http://schemas.openxmlformats.org/drawingml/2006/picture">
+                <pic:pic xmlns:pic="http://schemas.openxmlformats.org/drawingml/2006/picture">
+                  <pic:nvPicPr>
+                    <pic:cNvPr id="1" name=""/>
+                    <pic:cNvPicPr/>
+                  </pic:nvPicPr>
+                  <pic:blipFill>
+                    <a:blip r:embed="rId24"/>
+                    <a:stretch>
+                      <a:fillRect/>
+                    </a:stretch>
+                  </pic:blipFill>
+                  <pic:spPr>
+                    <a:xfrm>
+                      <a:off x="0" y="0"/>
+                      <a:ext cx="3108073" cy="2941064"/>
+                    </a:xfrm>
+                    <a:prstGeom prst="rect">
+                      <a:avLst/>
+                    </a:prstGeom>
+                  </pic:spPr>
+                </pic:pic>
+              </a:graphicData>
+            </a:graphic>
+          </wp:inline>
+        </w:drawing>
+      </w:r>
+    </w:p>
+    <w:p>
+      <w:r>
+        <w:drawing>
+          <wp:inline distT="0" distB="0" distL="0" distR="0" wp14:anchorId="5B29478C" wp14:editId="5A477FF5">
+            <wp:extent cx="5731510" cy="933450"/>
+            <wp:effectExtent l="0" t="0" r="2540" b="0"/>
+            <wp:docPr id="11" name="Picture 11"/>
+            <wp:cNvGraphicFramePr>
+              <a:graphicFrameLocks xmlns:a="http://schemas.openxmlformats.org/drawingml/2006/main" noChangeAspect="1"/>
+            </wp:cNvGraphicFramePr>
+            <a:graphic xmlns:a="http://schemas.openxmlformats.org/drawingml/2006/main">
+              <a:graphicData uri="http://schemas.openxmlformats.org/drawingml/2006/picture">
+                <pic:pic xmlns:pic="http://schemas.openxmlformats.org/drawingml/2006/picture">
+                  <pic:nvPicPr>
+                    <pic:cNvPr id="1" name=""/>
+                    <pic:cNvPicPr/>
+                  </pic:nvPicPr>
+                  <pic:blipFill>
+                    <a:blip r:embed="rId25"/>
+                    <a:stretch>
+                      <a:fillRect/>
+                    </a:stretch>
+                  </pic:blipFill>
+                  <pic:spPr>
+                    <a:xfrm>
+                      <a:off x="0" y="0"/>
+                      <a:ext cx="5731510" cy="933450"/>
+                    </a:xfrm>
+                    <a:prstGeom prst="rect">
+                      <a:avLst/>
+                    </a:prstGeom>
+                  </pic:spPr>
+                </pic:pic>
+              </a:graphicData>
+            </a:graphic>
+          </wp:inline>
+        </w:drawing>
+      </w:r>
+    </w:p>
+    <w:p>
+      <w:hyperlink r:id="rId26" w:history="1">
+        <w:r>
+          <w:rPr>
+            <w:rStyle w:val="Hyperlink"/>
+          </w:rPr>
+          <w:t>Compiler Design: GATE CSE 2005 | Question: 83b (gateoverflow.in)</w:t>
+        </w:r>
+      </w:hyperlink>
+    </w:p>
+    <w:p>
+      <w:r>
+        <w:lastRenderedPageBreak/>
+        <w:t xml:space="preserve">Handle vs Viable prefix: </w:t>
+      </w:r>
+      <w:hyperlink r:id="rId27" w:anchor="c365479" w:history="1">
+        <w:r>
+          <w:rPr>
+            <w:rStyle w:val="Hyperlink"/>
+          </w:rPr>
+          <w:t>Compiler Design: Handle in a grammar (gateoverflow.in)</w:t>
+        </w:r>
+      </w:hyperlink>
+      <w:r>
+        <w:t xml:space="preserve"> , </w:t>
+      </w:r>
+      <w:hyperlink r:id="rId28" w:history="1">
+        <w:r>
+          <w:rPr>
+            <w:rStyle w:val="Hyperlink"/>
+          </w:rPr>
+          <w:t>https://gateoverflow.in/409/gate-cse-2008-question-11?show=334394#c334394</w:t>
+        </w:r>
+      </w:hyperlink>
+      <w:r>
+        <w:t xml:space="preserve">, </w:t>
+      </w:r>
+      <w:hyperlink r:id="rId29" w:history="1">
+        <w:r>
+          <w:rPr>
+            <w:rStyle w:val="Hyperlink"/>
+          </w:rPr>
+          <w:t>https://gateoverflow.in/409/gate-cse-2008-question-11?show=103537#c103537</w:t>
+        </w:r>
+      </w:hyperlink>
+    </w:p>
+    <w:p/>
+    <w:p/>
+    <w:p/>
     <w:p/>
     <w:sectPr>
       <w:pgSz w:w="11906" w:h="16838"/>

</xml_diff>

<commit_message>
Plenty of CD py1s 82pyqs done.
</commit_message>
<xml_diff>
--- a/Best Questions/CD.docx
+++ b/Best Questions/CD.docx
@@ -271,7 +271,15 @@
     </w:p>
     <w:p>
       <w:r>
-        <w:t>predictive parse table = LL(1) table</w:t>
+        <w:t xml:space="preserve">predictive parse table = </w:t>
+      </w:r>
+      <w:proofErr w:type="gramStart"/>
+      <w:r>
+        <w:t>LL(</w:t>
+      </w:r>
+      <w:proofErr w:type="gramEnd"/>
+      <w:r>
+        <w:t>1) table</w:t>
       </w:r>
     </w:p>
     <w:p>
@@ -373,7 +381,25 @@
           <w:sz w:val="27"/>
           <w:szCs w:val="27"/>
         </w:rPr>
-        <w:t>Value-result parameter passing was used in Fortran IV and in Ada. The idea is that, as for pass-by-value, the value (not the address) of the actual parameters are copied into the called method's AR. However, when the called method ends, the final values of the parameters are copied back into the arguments. Value-result is equivalent to call-by-reference </w:t>
+        <w:t xml:space="preserve">Value-result parameter passing was used in Fortran IV and in Ada. The idea is that, as for pass-by-value, the value (not the address) of the actual parameters </w:t>
+      </w:r>
+      <w:proofErr w:type="gramStart"/>
+      <w:r>
+        <w:rPr>
+          <w:color w:val="000000"/>
+          <w:sz w:val="27"/>
+          <w:szCs w:val="27"/>
+        </w:rPr>
+        <w:t>are</w:t>
+      </w:r>
+      <w:proofErr w:type="gramEnd"/>
+      <w:r>
+        <w:rPr>
+          <w:color w:val="000000"/>
+          <w:sz w:val="27"/>
+          <w:szCs w:val="27"/>
+        </w:rPr>
+        <w:t xml:space="preserve"> copied into the called method's AR. However, when the called method ends, the final values of the parameters are copied back into the arguments. Value-result is equivalent to call-by-reference </w:t>
       </w:r>
       <w:r>
         <w:rPr>
@@ -668,6 +694,9 @@
     </w:p>
     <w:p>
       <w:r>
+        <w:rPr>
+          <w:noProof/>
+        </w:rPr>
         <w:lastRenderedPageBreak/>
         <w:drawing>
           <wp:inline distT="0" distB="0" distL="0" distR="0" wp14:anchorId="324C4740" wp14:editId="648611B0">
@@ -708,6 +737,9 @@
     </w:p>
     <w:p>
       <w:r>
+        <w:rPr>
+          <w:noProof/>
+        </w:rPr>
         <w:drawing>
           <wp:inline distT="0" distB="0" distL="0" distR="0" wp14:anchorId="6C1A86FD" wp14:editId="0C684930">
             <wp:extent cx="5731510" cy="2296795"/>
@@ -748,6 +780,9 @@
     <w:p/>
     <w:p>
       <w:r>
+        <w:rPr>
+          <w:noProof/>
+        </w:rPr>
         <w:drawing>
           <wp:inline distT="0" distB="0" distL="0" distR="0" wp14:anchorId="47F14773" wp14:editId="0069C185">
             <wp:extent cx="3100290" cy="2933700"/>
@@ -787,6 +822,9 @@
     </w:p>
     <w:p>
       <w:r>
+        <w:rPr>
+          <w:noProof/>
+        </w:rPr>
         <w:drawing>
           <wp:inline distT="0" distB="0" distL="0" distR="0" wp14:anchorId="5B29478C" wp14:editId="5A477FF5">
             <wp:extent cx="5731510" cy="933450"/>
@@ -850,7 +888,7 @@
       <w:r>
         <w:t xml:space="preserve"> , </w:t>
       </w:r>
-      <w:hyperlink r:id="rId28" w:history="1">
+      <w:hyperlink r:id="rId28" w:anchor="c334394" w:history="1">
         <w:r>
           <w:rPr>
             <w:rStyle w:val="Hyperlink"/>
@@ -861,7 +899,7 @@
       <w:r>
         <w:t xml:space="preserve">, </w:t>
       </w:r>
-      <w:hyperlink r:id="rId29" w:history="1">
+      <w:hyperlink r:id="rId29" w:anchor="c103537" w:history="1">
         <w:r>
           <w:rPr>
             <w:rStyle w:val="Hyperlink"/>
@@ -871,6 +909,115 @@
       </w:hyperlink>
     </w:p>
     <w:p/>
+    <w:p>
+      <w:pPr>
+        <w:rPr>
+          <w:rFonts w:ascii="Roboto" w:hAnsi="Roboto"/>
+          <w:color w:val="040304"/>
+          <w:sz w:val="23"/>
+          <w:szCs w:val="23"/>
+          <w:shd w:val="clear" w:color="auto" w:fill="FFFFFF"/>
+        </w:rPr>
+      </w:pPr>
+      <w:r>
+        <w:rPr>
+          <w:rFonts w:ascii="Roboto" w:hAnsi="Roboto"/>
+          <w:color w:val="040304"/>
+          <w:sz w:val="23"/>
+          <w:szCs w:val="23"/>
+          <w:shd w:val="clear" w:color="auto" w:fill="FFFFFF"/>
+        </w:rPr>
+        <w:t xml:space="preserve">Number of reductions = </w:t>
+      </w:r>
+      <w:r>
+        <w:rPr>
+          <w:rFonts w:ascii="Roboto" w:hAnsi="Roboto"/>
+          <w:color w:val="040304"/>
+          <w:sz w:val="23"/>
+          <w:szCs w:val="23"/>
+          <w:shd w:val="clear" w:color="auto" w:fill="FFFFFF"/>
+        </w:rPr>
+        <w:t>(number of non-leaf nodes in the parse tree)</w:t>
+      </w:r>
+    </w:p>
+    <w:p>
+      <w:r>
+        <w:drawing>
+          <wp:inline distT="0" distB="0" distL="0" distR="0" wp14:anchorId="2D8AA8A0" wp14:editId="0BC8B330">
+            <wp:extent cx="5731510" cy="3011170"/>
+            <wp:effectExtent l="0" t="0" r="2540" b="0"/>
+            <wp:docPr id="12" name="Picture 12"/>
+            <wp:cNvGraphicFramePr>
+              <a:graphicFrameLocks xmlns:a="http://schemas.openxmlformats.org/drawingml/2006/main" noChangeAspect="1"/>
+            </wp:cNvGraphicFramePr>
+            <a:graphic xmlns:a="http://schemas.openxmlformats.org/drawingml/2006/main">
+              <a:graphicData uri="http://schemas.openxmlformats.org/drawingml/2006/picture">
+                <pic:pic xmlns:pic="http://schemas.openxmlformats.org/drawingml/2006/picture">
+                  <pic:nvPicPr>
+                    <pic:cNvPr id="1" name=""/>
+                    <pic:cNvPicPr/>
+                  </pic:nvPicPr>
+                  <pic:blipFill>
+                    <a:blip r:embed="rId30"/>
+                    <a:stretch>
+                      <a:fillRect/>
+                    </a:stretch>
+                  </pic:blipFill>
+                  <pic:spPr>
+                    <a:xfrm>
+                      <a:off x="0" y="0"/>
+                      <a:ext cx="5731510" cy="3011170"/>
+                    </a:xfrm>
+                    <a:prstGeom prst="rect">
+                      <a:avLst/>
+                    </a:prstGeom>
+                  </pic:spPr>
+                </pic:pic>
+              </a:graphicData>
+            </a:graphic>
+          </wp:inline>
+        </w:drawing>
+      </w:r>
+    </w:p>
+    <w:p>
+      <w:r>
+        <w:drawing>
+          <wp:inline distT="0" distB="0" distL="0" distR="0" wp14:anchorId="5840889B" wp14:editId="2FB5FBFE">
+            <wp:extent cx="5731510" cy="3199765"/>
+            <wp:effectExtent l="0" t="0" r="2540" b="635"/>
+            <wp:docPr id="13" name="Picture 13"/>
+            <wp:cNvGraphicFramePr>
+              <a:graphicFrameLocks xmlns:a="http://schemas.openxmlformats.org/drawingml/2006/main" noChangeAspect="1"/>
+            </wp:cNvGraphicFramePr>
+            <a:graphic xmlns:a="http://schemas.openxmlformats.org/drawingml/2006/main">
+              <a:graphicData uri="http://schemas.openxmlformats.org/drawingml/2006/picture">
+                <pic:pic xmlns:pic="http://schemas.openxmlformats.org/drawingml/2006/picture">
+                  <pic:nvPicPr>
+                    <pic:cNvPr id="1" name=""/>
+                    <pic:cNvPicPr/>
+                  </pic:nvPicPr>
+                  <pic:blipFill>
+                    <a:blip r:embed="rId31"/>
+                    <a:stretch>
+                      <a:fillRect/>
+                    </a:stretch>
+                  </pic:blipFill>
+                  <pic:spPr>
+                    <a:xfrm>
+                      <a:off x="0" y="0"/>
+                      <a:ext cx="5731510" cy="3199765"/>
+                    </a:xfrm>
+                    <a:prstGeom prst="rect">
+                      <a:avLst/>
+                    </a:prstGeom>
+                  </pic:spPr>
+                </pic:pic>
+              </a:graphicData>
+            </a:graphic>
+          </wp:inline>
+        </w:drawing>
+      </w:r>
+    </w:p>
     <w:p/>
     <w:p/>
     <w:p/>

</xml_diff>

<commit_message>
Added marks of Made Easy GATE Mock 1
</commit_message>
<xml_diff>
--- a/Best Questions/CD.docx
+++ b/Best Questions/CD.docx
@@ -1251,6 +1251,9 @@
     <w:p/>
     <w:p>
       <w:r>
+        <w:rPr>
+          <w:noProof/>
+        </w:rPr>
         <w:lastRenderedPageBreak/>
         <w:drawing>
           <wp:inline distT="0" distB="0" distL="0" distR="0" wp14:anchorId="7B6E9FC1" wp14:editId="6AC2CD0E">
@@ -1292,6 +1295,9 @@
     <w:p/>
     <w:p>
       <w:r>
+        <w:rPr>
+          <w:noProof/>
+        </w:rPr>
         <w:drawing>
           <wp:inline distT="0" distB="0" distL="0" distR="0" wp14:anchorId="4C7DC1F0" wp14:editId="1675C58E">
             <wp:extent cx="5731510" cy="1862455"/>
@@ -1335,6 +1341,45 @@
           <w:highlight w:val="yellow"/>
         </w:rPr>
         <w:t>ANSWER: ALL 1-7 are TRUE</w:t>
+      </w:r>
+    </w:p>
+    <w:p>
+      <w:r>
+        <w:drawing>
+          <wp:inline distT="0" distB="0" distL="0" distR="0" wp14:anchorId="15DADCDD" wp14:editId="2D5C98B0">
+            <wp:extent cx="5731510" cy="1493520"/>
+            <wp:effectExtent l="0" t="0" r="2540" b="0"/>
+            <wp:docPr id="21" name="Picture 21"/>
+            <wp:cNvGraphicFramePr>
+              <a:graphicFrameLocks xmlns:a="http://schemas.openxmlformats.org/drawingml/2006/main" noChangeAspect="1"/>
+            </wp:cNvGraphicFramePr>
+            <a:graphic xmlns:a="http://schemas.openxmlformats.org/drawingml/2006/main">
+              <a:graphicData uri="http://schemas.openxmlformats.org/drawingml/2006/picture">
+                <pic:pic xmlns:pic="http://schemas.openxmlformats.org/drawingml/2006/picture">
+                  <pic:nvPicPr>
+                    <pic:cNvPr id="1" name=""/>
+                    <pic:cNvPicPr/>
+                  </pic:nvPicPr>
+                  <pic:blipFill>
+                    <a:blip r:embed="rId40"/>
+                    <a:stretch>
+                      <a:fillRect/>
+                    </a:stretch>
+                  </pic:blipFill>
+                  <pic:spPr>
+                    <a:xfrm>
+                      <a:off x="0" y="0"/>
+                      <a:ext cx="5731510" cy="1493520"/>
+                    </a:xfrm>
+                    <a:prstGeom prst="rect">
+                      <a:avLst/>
+                    </a:prstGeom>
+                  </pic:spPr>
+                </pic:pic>
+              </a:graphicData>
+            </a:graphic>
+          </wp:inline>
+        </w:drawing>
       </w:r>
     </w:p>
     <w:p/>

</xml_diff>